<commit_message>
Enhancement in Unit Testing and adding documentation
</commit_message>
<xml_diff>
--- a/Documentation and backup/Documentation.docx
+++ b/Documentation and backup/Documentation.docx
@@ -37,7 +37,15 @@
           <w:sz w:val="96"/>
           <w:szCs w:val="96"/>
         </w:rPr>
-        <w:t xml:space="preserve"> Application</w:t>
+        <w:t xml:space="preserve"> </w:t>
+      </w:r>
+      <w:r>
+        <w:rPr>
+          <w:color w:val="2F5496" w:themeColor="accent5" w:themeShade="BF"/>
+          <w:sz w:val="96"/>
+          <w:szCs w:val="96"/>
+        </w:rPr>
+        <w:t>API</w:t>
       </w:r>
     </w:p>
     <w:p/>
@@ -917,28 +925,32 @@
     </w:p>
     <w:p>
       <w:r>
-        <w:t>TaxiOperator</w:t>
-      </w:r>
-      <w:r>
-        <w:t xml:space="preserve"> application is an application that</w:t>
-      </w:r>
+        <w:t xml:space="preserve">TaxiOperator </w:t>
+      </w:r>
+      <w:proofErr w:type="spellStart"/>
+      <w:r>
+        <w:t>Api</w:t>
+      </w:r>
+      <w:proofErr w:type="spellEnd"/>
       <w:r>
         <w:t xml:space="preserve"> is used to manage and view the all operations that are done on taxi model </w:t>
       </w:r>
       <w:r>
-        <w:t>and to</w:t>
-      </w:r>
-      <w:r>
-        <w:t xml:space="preserve">  makes authentication </w:t>
-      </w:r>
-      <w:r>
-        <w:t xml:space="preserve">for users using </w:t>
-      </w:r>
-      <w:r>
-        <w:t>JWT tokens and cookies</w:t>
-      </w:r>
-      <w:r>
-        <w:t xml:space="preserve">  in .net core framework.</w:t>
+        <w:t xml:space="preserve">and </w:t>
+      </w:r>
+      <w:r>
+        <w:t>to make authorization and</w:t>
+      </w:r>
+      <w:r>
+        <w:t xml:space="preserve"> authentication for users using JWT tokens and </w:t>
+      </w:r>
+      <w:proofErr w:type="gramStart"/>
+      <w:r>
+        <w:t>cookies  in</w:t>
+      </w:r>
+      <w:proofErr w:type="gramEnd"/>
+      <w:r>
+        <w:t xml:space="preserve"> .net core framework.</w:t>
       </w:r>
     </w:p>
     <w:p/>
@@ -976,8 +988,13 @@
           <w:numId w:val="2"/>
         </w:numPr>
       </w:pPr>
-      <w:r>
-        <w:t>Sql server instance 16.</w:t>
+      <w:proofErr w:type="spellStart"/>
+      <w:r>
+        <w:t>Sql</w:t>
+      </w:r>
+      <w:proofErr w:type="spellEnd"/>
+      <w:r>
+        <w:t xml:space="preserve"> server instance 16.</w:t>
       </w:r>
     </w:p>
     <w:p>
@@ -1000,9 +1017,11 @@
           <w:numId w:val="2"/>
         </w:numPr>
       </w:pPr>
+      <w:proofErr w:type="spellStart"/>
       <w:r>
         <w:t>PostMan</w:t>
       </w:r>
+      <w:proofErr w:type="spellEnd"/>
     </w:p>
     <w:p>
       <w:pPr>
@@ -1041,7 +1060,15 @@
       </w:r>
       <w:bookmarkStart w:id="3" w:name="_Toc70899719"/>
       <w:r>
-        <w:t>Database bak file:</w:t>
+        <w:t xml:space="preserve">Database </w:t>
+      </w:r>
+      <w:proofErr w:type="spellStart"/>
+      <w:r>
+        <w:t>bak</w:t>
+      </w:r>
+      <w:proofErr w:type="spellEnd"/>
+      <w:r>
+        <w:t xml:space="preserve"> file:</w:t>
       </w:r>
       <w:bookmarkEnd w:id="3"/>
     </w:p>
@@ -1051,7 +1078,15 @@
         <w:ind w:left="0"/>
       </w:pPr>
       <w:r>
-        <w:t>Start by restoring the bak file in the solution to your database.</w:t>
+        <w:t xml:space="preserve">Start by restoring the </w:t>
+      </w:r>
+      <w:proofErr w:type="spellStart"/>
+      <w:r>
+        <w:t>bak</w:t>
+      </w:r>
+      <w:proofErr w:type="spellEnd"/>
+      <w:r>
+        <w:t xml:space="preserve"> file in the solution to your database.</w:t>
       </w:r>
     </w:p>
     <w:p>
@@ -1064,7 +1099,15 @@
       </w:pPr>
       <w:bookmarkStart w:id="4" w:name="_Toc70899720"/>
       <w:r>
-        <w:t>Edit Appsettings.json File:</w:t>
+        <w:t xml:space="preserve">Edit </w:t>
+      </w:r>
+      <w:proofErr w:type="spellStart"/>
+      <w:r>
+        <w:t>Appsettings.json</w:t>
+      </w:r>
+      <w:proofErr w:type="spellEnd"/>
+      <w:r>
+        <w:t xml:space="preserve"> File:</w:t>
       </w:r>
       <w:bookmarkEnd w:id="4"/>
     </w:p>
@@ -1072,12 +1115,21 @@
       <w:r>
         <w:t xml:space="preserve">After opening the application in your favorite IDE, go to </w:t>
       </w:r>
+      <w:proofErr w:type="spellStart"/>
       <w:r>
         <w:rPr>
           <w:b/>
           <w:bCs/>
         </w:rPr>
-        <w:t xml:space="preserve">appsettings.json </w:t>
+        <w:t>appsettings.json</w:t>
+      </w:r>
+      <w:proofErr w:type="spellEnd"/>
+      <w:r>
+        <w:rPr>
+          <w:b/>
+          <w:bCs/>
+        </w:rPr>
+        <w:t xml:space="preserve"> </w:t>
       </w:r>
       <w:r>
         <w:t>file and make sure to update the</w:t>
@@ -1088,6 +1140,7 @@
         </w:rPr>
         <w:t xml:space="preserve"> </w:t>
       </w:r>
+      <w:proofErr w:type="spellStart"/>
       <w:r>
         <w:rPr>
           <w:rFonts w:ascii="Consolas" w:hAnsi="Consolas" w:cs="Consolas"/>
@@ -1099,6 +1152,7 @@
         </w:rPr>
         <w:t>DefaultConnection</w:t>
       </w:r>
+      <w:proofErr w:type="spellEnd"/>
       <w:r>
         <w:rPr>
           <w:rFonts w:ascii="Consolas" w:hAnsi="Consolas" w:cs="Consolas"/>
@@ -1137,7 +1191,15 @@
     </w:p>
     <w:p>
       <w:r>
-        <w:t xml:space="preserve">In case of using visual studio 2019 the application can run directly by pressing F5 to run in debugging mode or (ctrl + F5) to run without debugging mode. Also as a second way open a new Cmd and change directory to the location of the application </w:t>
+        <w:t xml:space="preserve">In case of using visual studio 2019 the application can run directly by pressing F5 to run in debugging mode or (ctrl + F5) to run without debugging mode. Also as a second way open a new </w:t>
+      </w:r>
+      <w:proofErr w:type="spellStart"/>
+      <w:r>
+        <w:t>Cmd</w:t>
+      </w:r>
+      <w:proofErr w:type="spellEnd"/>
+      <w:r>
+        <w:t xml:space="preserve"> and change directory to the location of the application </w:t>
       </w:r>
       <w:r>
         <w:rPr>
@@ -1156,12 +1218,21 @@
       <w:r>
         <w:t xml:space="preserve">. And then run </w:t>
       </w:r>
+      <w:proofErr w:type="spellStart"/>
       <w:r>
         <w:rPr>
           <w:b/>
           <w:bCs/>
         </w:rPr>
-        <w:t>dotnet run</w:t>
+        <w:t>dotnet</w:t>
+      </w:r>
+      <w:proofErr w:type="spellEnd"/>
+      <w:r>
+        <w:rPr>
+          <w:b/>
+          <w:bCs/>
+        </w:rPr>
+        <w:t xml:space="preserve"> run</w:t>
       </w:r>
       <w:r>
         <w:t xml:space="preserve"> command in the Cmd.</w:t>
@@ -1183,6 +1254,19 @@
       <w:bookmarkEnd w:id="6"/>
     </w:p>
     <w:p>
+      <w:r>
+        <w:t xml:space="preserve">This API contains actions in the </w:t>
+      </w:r>
+      <w:proofErr w:type="spellStart"/>
+      <w:r>
+        <w:t>DataController</w:t>
+      </w:r>
+      <w:proofErr w:type="spellEnd"/>
+      <w:r>
+        <w:t xml:space="preserve"> to make CRUD operations on customers table in the database.</w:t>
+      </w:r>
+    </w:p>
+    <w:p>
       <w:pPr>
         <w:pStyle w:val="Heading2"/>
         <w:numPr>
@@ -1192,24 +1276,12 @@
       </w:pPr>
       <w:bookmarkStart w:id="7" w:name="_Toc70899723"/>
       <w:r>
-        <w:t>Data</w:t>
-      </w:r>
-      <w:r>
-        <w:t xml:space="preserve"> </w:t>
-      </w:r>
-      <w:r>
-        <w:t>Controller</w:t>
-      </w:r>
-      <w:r>
-        <w:t>:</w:t>
+        <w:t>Data Controller:</w:t>
       </w:r>
       <w:bookmarkEnd w:id="7"/>
     </w:p>
     <w:p>
-      <w:r>
-        <w:t xml:space="preserve">Use those </w:t>
-      </w:r>
-      <w:r>
+      <w:pPr>
         <w:rPr>
           <w:rFonts w:ascii="Helvetica" w:hAnsi="Helvetica" w:cs="Helvetica"/>
           <w:color w:val="505050"/>
@@ -1217,72 +1289,31 @@
           <w:szCs w:val="18"/>
           <w:shd w:val="clear" w:color="auto" w:fill="FFFFFF"/>
         </w:rPr>
-        <w:t xml:space="preserve">URLs </w:t>
-      </w:r>
-      <w:r>
-        <w:t xml:space="preserve">to get data from </w:t>
-      </w:r>
-      <w:r>
-        <w:t>D</w:t>
-      </w:r>
-      <w:r>
-        <w:t>ataController:</w:t>
-      </w:r>
-    </w:p>
-    <w:p>
-      <w:r>
-        <w:t xml:space="preserve">To Gat random </w:t>
-      </w:r>
-      <w:r>
-        <w:t>Customer [</w:t>
-      </w:r>
-      <w:r>
-        <w:t xml:space="preserve">GetRequest] : </w:t>
+      </w:pPr>
+      <w:r>
+        <w:t xml:space="preserve">To Get List of customers, select GET as request type and use this </w:t>
+      </w:r>
+      <w:r>
+        <w:t>URL</w:t>
+      </w:r>
+      <w:r>
+        <w:t xml:space="preserve">: </w:t>
       </w:r>
       <w:hyperlink r:id="rId5" w:history="1">
         <w:r>
           <w:rPr>
             <w:rStyle w:val="Hyperlink"/>
+            <w:rFonts w:ascii="Helvetica" w:hAnsi="Helvetica" w:cs="Helvetica"/>
+            <w:sz w:val="18"/>
+            <w:szCs w:val="18"/>
+            <w:shd w:val="clear" w:color="auto" w:fill="FFFFFF"/>
           </w:rPr>
-          <w:t>https://localhost:44319/data</w:t>
+          <w:t>https://localhost:44319/Data</w:t>
         </w:r>
       </w:hyperlink>
-      <w:r>
-        <w:t>;</w:t>
-      </w:r>
-    </w:p>
-    <w:p>
-      <w:r>
-        <w:t xml:space="preserve">To setVip </w:t>
-      </w:r>
-      <w:r>
-        <w:t>customer [</w:t>
-      </w:r>
-      <w:r>
-        <w:t>PostRequest</w:t>
-      </w:r>
-      <w:r>
-        <w:t>]:</w:t>
-      </w:r>
-      <w:r>
-        <w:t xml:space="preserve"> </w:t>
-      </w:r>
-      <w:r>
-        <w:t>https://localhost:44319/data/SetVip?id=1</w:t>
-      </w:r>
-    </w:p>
-    <w:p>
-      <w:r>
-        <w:lastRenderedPageBreak/>
-        <w:t>To vip Cab driver list [GetRequest</w:t>
-      </w:r>
-      <w:r>
-        <w:t>]:</w:t>
-      </w:r>
-      <w:r>
-        <w:t xml:space="preserve"> </w:t>
-      </w:r>
-      <w:r>
+    </w:p>
+    <w:p>
+      <w:pPr>
         <w:rPr>
           <w:rFonts w:ascii="Helvetica" w:hAnsi="Helvetica" w:cs="Helvetica"/>
           <w:color w:val="505050"/>
@@ -1290,10 +1321,57 @@
           <w:szCs w:val="18"/>
           <w:shd w:val="clear" w:color="auto" w:fill="FFFFFF"/>
         </w:rPr>
-        <w:t>https://localhost:44319/data/GetCabDriverShifts</w:t>
-      </w:r>
-    </w:p>
-    <w:p/>
+      </w:pPr>
+      <w:r>
+        <w:t xml:space="preserve">To Delete Customer, Select DELETE as request type and use this </w:t>
+      </w:r>
+      <w:r>
+        <w:t>URL:</w:t>
+      </w:r>
+      <w:r>
+        <w:t xml:space="preserve"> </w:t>
+      </w:r>
+      <w:hyperlink r:id="rId6" w:history="1">
+        <w:r>
+          <w:rPr>
+            <w:rStyle w:val="Hyperlink"/>
+            <w:rFonts w:ascii="Helvetica" w:hAnsi="Helvetica" w:cs="Helvetica"/>
+            <w:sz w:val="18"/>
+            <w:szCs w:val="18"/>
+            <w:shd w:val="clear" w:color="auto" w:fill="FFFFFF"/>
+          </w:rPr>
+          <w:t>https://localhost:44319/Data/{{Id}}</w:t>
+        </w:r>
+      </w:hyperlink>
+    </w:p>
+    <w:p>
+      <w:r>
+        <w:lastRenderedPageBreak/>
+        <w:t xml:space="preserve">To </w:t>
+      </w:r>
+      <w:r>
+        <w:t>save</w:t>
+      </w:r>
+      <w:r>
+        <w:t xml:space="preserve"> Customer</w:t>
+      </w:r>
+      <w:r>
+        <w:t xml:space="preserve"> data, select POST as request type and use this URL. Don’t forget to add the customer object in the request body:</w:t>
+      </w:r>
+      <w:r>
+        <w:t xml:space="preserve"> </w:t>
+      </w:r>
+      <w:r>
+        <w:rPr>
+          <w:rFonts w:ascii="Helvetica" w:hAnsi="Helvetica" w:cs="Helvetica"/>
+          <w:color w:val="505050"/>
+          <w:sz w:val="18"/>
+          <w:szCs w:val="18"/>
+          <w:shd w:val="clear" w:color="auto" w:fill="FFFFFF"/>
+        </w:rPr>
+        <w:t>https://localhost:44319/Data</w:t>
+      </w:r>
+    </w:p>
     <w:p>
       <w:pPr>
         <w:pStyle w:val="Heading2"/>
@@ -1420,9 +1498,43 @@
           <w:szCs w:val="18"/>
           <w:shd w:val="clear" w:color="auto" w:fill="FFFFFF"/>
         </w:rPr>
-        <w:t xml:space="preserve">[PostRequest] : </w:t>
-      </w:r>
-      <w:hyperlink r:id="rId6" w:history="1">
+        <w:t>[</w:t>
+      </w:r>
+      <w:proofErr w:type="spellStart"/>
+      <w:r>
+        <w:rPr>
+          <w:rFonts w:ascii="Helvetica" w:hAnsi="Helvetica" w:cs="Helvetica"/>
+          <w:color w:val="505050"/>
+          <w:sz w:val="18"/>
+          <w:szCs w:val="18"/>
+          <w:shd w:val="clear" w:color="auto" w:fill="FFFFFF"/>
+        </w:rPr>
+        <w:t>PostRequest</w:t>
+      </w:r>
+      <w:proofErr w:type="spellEnd"/>
+      <w:proofErr w:type="gramStart"/>
+      <w:r>
+        <w:rPr>
+          <w:rFonts w:ascii="Helvetica" w:hAnsi="Helvetica" w:cs="Helvetica"/>
+          <w:color w:val="505050"/>
+          <w:sz w:val="18"/>
+          <w:szCs w:val="18"/>
+          <w:shd w:val="clear" w:color="auto" w:fill="FFFFFF"/>
+        </w:rPr>
+        <w:t>] :</w:t>
+      </w:r>
+      <w:proofErr w:type="gramEnd"/>
+      <w:r>
+        <w:rPr>
+          <w:rFonts w:ascii="Helvetica" w:hAnsi="Helvetica" w:cs="Helvetica"/>
+          <w:color w:val="505050"/>
+          <w:sz w:val="18"/>
+          <w:szCs w:val="18"/>
+          <w:shd w:val="clear" w:color="auto" w:fill="FFFFFF"/>
+        </w:rPr>
+        <w:t xml:space="preserve"> </w:t>
+      </w:r>
+      <w:hyperlink r:id="rId7" w:history="1">
         <w:r>
           <w:rPr>
             <w:rStyle w:val="Hyperlink"/>
@@ -1461,28 +1573,103 @@
     </w:p>
     <w:p>
       <w:r>
-        <w:t>In case of using postman make sure to add the following script in Tests sections of the request to make sure to add the token to your current enviroment:</w:t>
-      </w:r>
-    </w:p>
-    <w:p>
-      <w:r>
-        <w:t>const user = pm.response.json();</w:t>
+        <w:t xml:space="preserve">In case of using postman make sure to add the following script in Tests sections of the request to make sure to add the token to your current </w:t>
+      </w:r>
+      <w:proofErr w:type="spellStart"/>
+      <w:r>
+        <w:t>enviroment</w:t>
+      </w:r>
+      <w:proofErr w:type="spellEnd"/>
+      <w:r>
+        <w:t>:</w:t>
+      </w:r>
+    </w:p>
+    <w:p>
+      <w:proofErr w:type="spellStart"/>
+      <w:proofErr w:type="gramStart"/>
+      <w:r>
+        <w:t>const</w:t>
+      </w:r>
+      <w:proofErr w:type="spellEnd"/>
+      <w:proofErr w:type="gramEnd"/>
+      <w:r>
+        <w:t xml:space="preserve"> user = </w:t>
+      </w:r>
+      <w:proofErr w:type="spellStart"/>
+      <w:r>
+        <w:t>pm.response.json</w:t>
+      </w:r>
+      <w:proofErr w:type="spellEnd"/>
+      <w:r>
+        <w:t>();</w:t>
       </w:r>
     </w:p>
     <w:p/>
     <w:p>
-      <w:r>
-        <w:t>pm.test("Has properties", function () {</w:t>
-      </w:r>
-    </w:p>
-    <w:p>
-      <w:r>
-        <w:t xml:space="preserve">    pm.expect(user).to.have.property('username');</w:t>
-      </w:r>
-    </w:p>
-    <w:p>
-      <w:r>
-        <w:t xml:space="preserve">    pm.expect(user).to.have.property('token');</w:t>
+      <w:proofErr w:type="spellStart"/>
+      <w:proofErr w:type="gramStart"/>
+      <w:r>
+        <w:t>pm.test</w:t>
+      </w:r>
+      <w:proofErr w:type="spellEnd"/>
+      <w:r>
+        <w:t>(</w:t>
+      </w:r>
+      <w:proofErr w:type="gramEnd"/>
+      <w:r>
+        <w:t>"Has properties", function () {</w:t>
+      </w:r>
+    </w:p>
+    <w:p>
+      <w:r>
+        <w:t xml:space="preserve">    </w:t>
+      </w:r>
+      <w:proofErr w:type="spellStart"/>
+      <w:proofErr w:type="gramStart"/>
+      <w:r>
+        <w:t>pm.expect</w:t>
+      </w:r>
+      <w:proofErr w:type="spellEnd"/>
+      <w:r>
+        <w:t>(</w:t>
+      </w:r>
+      <w:proofErr w:type="gramEnd"/>
+      <w:r>
+        <w:t>user).</w:t>
+      </w:r>
+      <w:proofErr w:type="spellStart"/>
+      <w:r>
+        <w:t>to.have.property</w:t>
+      </w:r>
+      <w:proofErr w:type="spellEnd"/>
+      <w:r>
+        <w:t>('username');</w:t>
+      </w:r>
+    </w:p>
+    <w:p>
+      <w:r>
+        <w:t xml:space="preserve">    </w:t>
+      </w:r>
+      <w:proofErr w:type="spellStart"/>
+      <w:proofErr w:type="gramStart"/>
+      <w:r>
+        <w:t>pm.expect</w:t>
+      </w:r>
+      <w:proofErr w:type="spellEnd"/>
+      <w:r>
+        <w:t>(</w:t>
+      </w:r>
+      <w:proofErr w:type="gramEnd"/>
+      <w:r>
+        <w:t>user).</w:t>
+      </w:r>
+      <w:proofErr w:type="spellStart"/>
+      <w:r>
+        <w:t>to.have.property</w:t>
+      </w:r>
+      <w:proofErr w:type="spellEnd"/>
+      <w:r>
+        <w:t>('token');</w:t>
       </w:r>
     </w:p>
     <w:p>
@@ -1492,13 +1679,47 @@
     </w:p>
     <w:p/>
     <w:p>
-      <w:r>
-        <w:t>if (pm.test("Has properties")) {</w:t>
-      </w:r>
-    </w:p>
-    <w:p>
-      <w:r>
-        <w:t xml:space="preserve">    pm.globals.set('token', user.token);</w:t>
+      <w:proofErr w:type="gramStart"/>
+      <w:r>
+        <w:t>if</w:t>
+      </w:r>
+      <w:proofErr w:type="gramEnd"/>
+      <w:r>
+        <w:t xml:space="preserve"> (</w:t>
+      </w:r>
+      <w:proofErr w:type="spellStart"/>
+      <w:r>
+        <w:t>pm.test</w:t>
+      </w:r>
+      <w:proofErr w:type="spellEnd"/>
+      <w:r>
+        <w:t>("Has properties")) {</w:t>
+      </w:r>
+    </w:p>
+    <w:p>
+      <w:r>
+        <w:t xml:space="preserve">    </w:t>
+      </w:r>
+      <w:proofErr w:type="spellStart"/>
+      <w:proofErr w:type="gramStart"/>
+      <w:r>
+        <w:t>pm.globals.set</w:t>
+      </w:r>
+      <w:proofErr w:type="spellEnd"/>
+      <w:r>
+        <w:t>(</w:t>
+      </w:r>
+      <w:proofErr w:type="gramEnd"/>
+      <w:r>
+        <w:t xml:space="preserve">'token', </w:t>
+      </w:r>
+      <w:proofErr w:type="spellStart"/>
+      <w:r>
+        <w:t>user.token</w:t>
+      </w:r>
+      <w:proofErr w:type="spellEnd"/>
+      <w:r>
+        <w:t>);</w:t>
       </w:r>
     </w:p>
     <w:p>
@@ -1507,10 +1728,7 @@
       </w:r>
     </w:p>
     <w:p>
-      <w:r>
-        <w:t xml:space="preserve">Or by adding </w:t>
-      </w:r>
-      <w:r>
+      <w:pPr>
         <w:rPr>
           <w:rFonts w:ascii="Helvetica" w:hAnsi="Helvetica" w:cs="Helvetica"/>
           <w:color w:val="505050"/>
@@ -1518,7 +1736,9 @@
           <w:szCs w:val="18"/>
           <w:shd w:val="clear" w:color="auto" w:fill="FFFFFF"/>
         </w:rPr>
-        <w:t>Authorization</w:t>
+      </w:pPr>
+      <w:r>
+        <w:t xml:space="preserve">Or by adding </w:t>
       </w:r>
       <w:r>
         <w:rPr>
@@ -1528,8 +1748,9 @@
           <w:szCs w:val="18"/>
           <w:shd w:val="clear" w:color="auto" w:fill="FFFFFF"/>
         </w:rPr>
-        <w:t xml:space="preserve"> field to request Header and giving it value : </w:t>
-      </w:r>
+        <w:t xml:space="preserve">Authorization field to request Header and giving it </w:t>
+      </w:r>
+      <w:proofErr w:type="gramStart"/>
       <w:r>
         <w:rPr>
           <w:rFonts w:ascii="Helvetica" w:hAnsi="Helvetica" w:cs="Helvetica"/>
@@ -1538,8 +1759,9 @@
           <w:szCs w:val="18"/>
           <w:shd w:val="clear" w:color="auto" w:fill="FFFFFF"/>
         </w:rPr>
-        <w:t>Bearer</w:t>
-      </w:r>
+        <w:t>value :</w:t>
+      </w:r>
+      <w:proofErr w:type="gramEnd"/>
       <w:r>
         <w:rPr>
           <w:rFonts w:ascii="Helvetica" w:hAnsi="Helvetica" w:cs="Helvetica"/>
@@ -1548,7 +1770,53 @@
           <w:szCs w:val="18"/>
           <w:shd w:val="clear" w:color="auto" w:fill="FFFFFF"/>
         </w:rPr>
-        <w:t xml:space="preserve"> Token</w:t>
+        <w:t xml:space="preserve"> Bearer Token</w:t>
+      </w:r>
+    </w:p>
+    <w:p>
+      <w:pPr>
+        <w:pStyle w:val="Heading1"/>
+        <w:numPr>
+          <w:ilvl w:val="0"/>
+          <w:numId w:val="1"/>
+        </w:numPr>
+      </w:pPr>
+      <w:r>
+        <w:t xml:space="preserve">Export/Import postman </w:t>
+      </w:r>
+      <w:proofErr w:type="gramStart"/>
+      <w:r>
+        <w:t>collection</w:t>
+      </w:r>
+      <w:r>
+        <w:t xml:space="preserve"> </w:t>
+      </w:r>
+      <w:r>
+        <w:t>:</w:t>
+      </w:r>
+      <w:proofErr w:type="gramEnd"/>
+    </w:p>
+    <w:p>
+      <w:pPr>
+        <w:pStyle w:val="Heading2"/>
+        <w:numPr>
+          <w:ilvl w:val="1"/>
+          <w:numId w:val="1"/>
+        </w:numPr>
+      </w:pPr>
+      <w:r>
+        <w:t>Export:</w:t>
+      </w:r>
+    </w:p>
+    <w:p>
+      <w:r>
+        <w:t xml:space="preserve">To Export the requests collection from postman, </w:t>
+      </w:r>
+    </w:p>
+    <w:p/>
+    <w:p>
+      <w:r>
+        <w:t>https://kb.datamotion.com/?ht_kb=postman-instructions-for-exporting-and-importing</w:t>
       </w:r>
       <w:bookmarkStart w:id="9" w:name="_GoBack"/>
       <w:bookmarkEnd w:id="9"/>
@@ -1566,6 +1834,92 @@
 <file path=word/numbering.xml><?xml version="1.0" encoding="utf-8"?>
 <w:numbering xmlns:wpc="http://schemas.microsoft.com/office/word/2010/wordprocessingCanvas" xmlns:mc="http://schemas.openxmlformats.org/markup-compatibility/2006" xmlns:o="urn:schemas-microsoft-com:office:office" xmlns:r="http://schemas.openxmlformats.org/officeDocument/2006/relationships" xmlns:m="http://schemas.openxmlformats.org/officeDocument/2006/math" xmlns:v="urn:schemas-microsoft-com:vml" xmlns:wp14="http://schemas.microsoft.com/office/word/2010/wordprocessingDrawing" xmlns:wp="http://schemas.openxmlformats.org/drawingml/2006/wordprocessingDrawing" xmlns:w10="urn:schemas-microsoft-com:office:word" xmlns:w="http://schemas.openxmlformats.org/wordprocessingml/2006/main" xmlns:w14="http://schemas.microsoft.com/office/word/2010/wordml" xmlns:w15="http://schemas.microsoft.com/office/word/2012/wordml" xmlns:wpg="http://schemas.microsoft.com/office/word/2010/wordprocessingGroup" xmlns:wpi="http://schemas.microsoft.com/office/word/2010/wordprocessingInk" xmlns:wne="http://schemas.microsoft.com/office/word/2006/wordml" xmlns:wps="http://schemas.microsoft.com/office/word/2010/wordprocessingShape" mc:Ignorable="w14 w15 wp14">
   <w:abstractNum w:abstractNumId="0">
+    <w:nsid w:val="11465830"/>
+    <w:multiLevelType w:val="hybridMultilevel"/>
+    <w:tmpl w:val="E3CC97AC"/>
+    <w:lvl w:ilvl="0" w:tplc="0409000F">
+      <w:start w:val="1"/>
+      <w:numFmt w:val="decimal"/>
+      <w:lvlText w:val="%1."/>
+      <w:lvlJc w:val="left"/>
+      <w:pPr>
+        <w:ind w:left="720" w:hanging="360"/>
+      </w:pPr>
+    </w:lvl>
+    <w:lvl w:ilvl="1" w:tplc="04090019" w:tentative="1">
+      <w:start w:val="1"/>
+      <w:numFmt w:val="lowerLetter"/>
+      <w:lvlText w:val="%2."/>
+      <w:lvlJc w:val="left"/>
+      <w:pPr>
+        <w:ind w:left="1440" w:hanging="360"/>
+      </w:pPr>
+    </w:lvl>
+    <w:lvl w:ilvl="2" w:tplc="0409001B" w:tentative="1">
+      <w:start w:val="1"/>
+      <w:numFmt w:val="lowerRoman"/>
+      <w:lvlText w:val="%3."/>
+      <w:lvlJc w:val="right"/>
+      <w:pPr>
+        <w:ind w:left="2160" w:hanging="180"/>
+      </w:pPr>
+    </w:lvl>
+    <w:lvl w:ilvl="3" w:tplc="0409000F" w:tentative="1">
+      <w:start w:val="1"/>
+      <w:numFmt w:val="decimal"/>
+      <w:lvlText w:val="%4."/>
+      <w:lvlJc w:val="left"/>
+      <w:pPr>
+        <w:ind w:left="2880" w:hanging="360"/>
+      </w:pPr>
+    </w:lvl>
+    <w:lvl w:ilvl="4" w:tplc="04090019" w:tentative="1">
+      <w:start w:val="1"/>
+      <w:numFmt w:val="lowerLetter"/>
+      <w:lvlText w:val="%5."/>
+      <w:lvlJc w:val="left"/>
+      <w:pPr>
+        <w:ind w:left="3600" w:hanging="360"/>
+      </w:pPr>
+    </w:lvl>
+    <w:lvl w:ilvl="5" w:tplc="0409001B" w:tentative="1">
+      <w:start w:val="1"/>
+      <w:numFmt w:val="lowerRoman"/>
+      <w:lvlText w:val="%6."/>
+      <w:lvlJc w:val="right"/>
+      <w:pPr>
+        <w:ind w:left="4320" w:hanging="180"/>
+      </w:pPr>
+    </w:lvl>
+    <w:lvl w:ilvl="6" w:tplc="0409000F" w:tentative="1">
+      <w:start w:val="1"/>
+      <w:numFmt w:val="decimal"/>
+      <w:lvlText w:val="%7."/>
+      <w:lvlJc w:val="left"/>
+      <w:pPr>
+        <w:ind w:left="5040" w:hanging="360"/>
+      </w:pPr>
+    </w:lvl>
+    <w:lvl w:ilvl="7" w:tplc="04090019" w:tentative="1">
+      <w:start w:val="1"/>
+      <w:numFmt w:val="lowerLetter"/>
+      <w:lvlText w:val="%8."/>
+      <w:lvlJc w:val="left"/>
+      <w:pPr>
+        <w:ind w:left="5760" w:hanging="360"/>
+      </w:pPr>
+    </w:lvl>
+    <w:lvl w:ilvl="8" w:tplc="0409001B" w:tentative="1">
+      <w:start w:val="1"/>
+      <w:numFmt w:val="lowerRoman"/>
+      <w:lvlText w:val="%9."/>
+      <w:lvlJc w:val="right"/>
+      <w:pPr>
+        <w:ind w:left="6480" w:hanging="180"/>
+      </w:pPr>
+    </w:lvl>
+  </w:abstractNum>
+  <w:abstractNum w:abstractNumId="1">
     <w:nsid w:val="35A41E6B"/>
     <w:multiLevelType w:val="hybridMultilevel"/>
     <w:tmpl w:val="3D44BC9C"/>
@@ -1678,7 +2032,7 @@
       </w:rPr>
     </w:lvl>
   </w:abstractNum>
-  <w:abstractNum w:abstractNumId="1">
+  <w:abstractNum w:abstractNumId="2">
     <w:nsid w:val="47CA659B"/>
     <w:multiLevelType w:val="multilevel"/>
     <w:tmpl w:val="CBF2A74A"/>
@@ -1797,9 +2151,12 @@
     </w:lvl>
   </w:abstractNum>
   <w:num w:numId="1">
+    <w:abstractNumId w:val="2"/>
+  </w:num>
+  <w:num w:numId="2">
     <w:abstractNumId w:val="1"/>
   </w:num>
-  <w:num w:numId="2">
+  <w:num w:numId="3">
     <w:abstractNumId w:val="0"/>
   </w:num>
 </w:numbering>
@@ -2246,7 +2603,6 @@
   <w:style w:type="character" w:default="1" w:styleId="DefaultParagraphFont">
     <w:name w:val="Default Paragraph Font"/>
     <w:uiPriority w:val="1"/>
-    <w:semiHidden/>
     <w:unhideWhenUsed/>
   </w:style>
   <w:style w:type="table" w:default="1" w:styleId="TableNormal">

</xml_diff>